<commit_message>
modify materialorder doc template and implement recorddemold details
</commit_message>
<xml_diff>
--- a/PMSClient/Resource/DocTemplate/Reports/MaterialOrderHorizontal.docx
+++ b/PMSClient/Resource/DocTemplate/Reports/MaterialOrderHorizontal.docx
@@ -290,14 +290,12 @@
               </w:rPr>
               <w:t>[</w:t>
             </w:r>
-            <w:proofErr w:type="spellStart"/>
             <w:r>
               <w:rPr>
                 <w:sz w:val="32"/>
               </w:rPr>
               <w:t>OrderPO</w:t>
             </w:r>
-            <w:proofErr w:type="spellEnd"/>
             <w:r>
               <w:rPr>
                 <w:rFonts w:hint="eastAsia"/>
@@ -398,21 +396,7 @@
               <w:rPr>
                 <w:lang w:val="en-AU"/>
               </w:rPr>
-              <w:t>[</w:t>
-            </w:r>
-            <w:proofErr w:type="spellStart"/>
-            <w:r>
-              <w:rPr>
-                <w:lang w:val="en-AU"/>
-              </w:rPr>
-              <w:t>SupplierName</w:t>
-            </w:r>
-            <w:proofErr w:type="spellEnd"/>
-            <w:r>
-              <w:rPr>
-                <w:lang w:val="en-AU"/>
-              </w:rPr>
-              <w:t>]</w:t>
+              <w:t>[SupplierName]</w:t>
             </w:r>
           </w:p>
         </w:tc>
@@ -435,21 +419,7 @@
               <w:rPr>
                 <w:rFonts w:ascii="Times New Roman" w:hAnsi="Times New Roman"/>
               </w:rPr>
-              <w:t xml:space="preserve">YR </w:t>
-            </w:r>
-            <w:proofErr w:type="spellStart"/>
-            <w:r>
-              <w:rPr>
-                <w:rFonts w:ascii="Times New Roman" w:hAnsi="Times New Roman"/>
-              </w:rPr>
-              <w:t>Hu</w:t>
-            </w:r>
-            <w:proofErr w:type="spellEnd"/>
-            <w:r>
-              <w:rPr>
-                <w:rFonts w:ascii="Times New Roman" w:hAnsi="Times New Roman"/>
-              </w:rPr>
-              <w:t xml:space="preserve">  mobile:  86-138-8208-9524</w:t>
+              <w:t>YR Hu  mobile:  86-138-8208-9524</w:t>
             </w:r>
           </w:p>
         </w:tc>
@@ -473,14 +443,7 @@
               <w:rPr>
                 <w:lang w:val="en-AU"/>
               </w:rPr>
-              <w:t>[</w:t>
-            </w:r>
-            <w:proofErr w:type="spellStart"/>
-            <w:r>
-              <w:rPr>
-                <w:lang w:val="en-AU"/>
-              </w:rPr>
-              <w:t>Supplie</w:t>
+              <w:t>[Supplie</w:t>
             </w:r>
             <w:r>
               <w:rPr>
@@ -493,14 +456,7 @@
               <w:rPr>
                 <w:lang w:val="en-AU"/>
               </w:rPr>
-              <w:t>Receiver</w:t>
-            </w:r>
-            <w:proofErr w:type="spellEnd"/>
-            <w:r>
-              <w:rPr>
-                <w:lang w:val="en-AU"/>
-              </w:rPr>
-              <w:t>]</w:t>
+              <w:t>Receiver]</w:t>
             </w:r>
           </w:p>
         </w:tc>
@@ -551,21 +507,7 @@
               <w:rPr>
                 <w:lang w:val="en-AU"/>
               </w:rPr>
-              <w:t>[</w:t>
-            </w:r>
-            <w:proofErr w:type="spellStart"/>
-            <w:r>
-              <w:rPr>
-                <w:lang w:val="en-AU"/>
-              </w:rPr>
-              <w:t>SupplierEmail</w:t>
-            </w:r>
-            <w:proofErr w:type="spellEnd"/>
-            <w:r>
-              <w:rPr>
-                <w:lang w:val="en-AU"/>
-              </w:rPr>
-              <w:t>]</w:t>
+              <w:t>[SupplierEmail]</w:t>
             </w:r>
           </w:p>
         </w:tc>
@@ -605,15 +547,7 @@
           </w:tcPr>
           <w:p>
             <w:r>
-              <w:t>[</w:t>
-            </w:r>
-            <w:proofErr w:type="spellStart"/>
-            <w:r>
-              <w:t>SupplierAddress</w:t>
-            </w:r>
-            <w:proofErr w:type="spellEnd"/>
-            <w:r>
-              <w:t>]</w:t>
+              <w:t>[SupplierAddress]</w:t>
             </w:r>
           </w:p>
         </w:tc>
@@ -644,25 +578,15 @@
               </w:rPr>
               <w:t>邮箱：</w:t>
             </w:r>
-            <w:r>
-              <w:fldChar w:fldCharType="begin"/>
-            </w:r>
-            <w:r>
-              <w:instrText>HYPERLINK "mailto:cdpmi@pioneer-materials.com"</w:instrText>
-            </w:r>
-            <w:r>
-              <w:fldChar w:fldCharType="separate"/>
-            </w:r>
-            <w:r>
-              <w:rPr>
-                <w:rStyle w:val="a7"/>
-                <w:lang w:val="it-IT"/>
-              </w:rPr>
-              <w:t>cdpmi@pioneer-materials.com</w:t>
-            </w:r>
-            <w:r>
-              <w:fldChar w:fldCharType="end"/>
-            </w:r>
+            <w:hyperlink r:id="rId8" w:history="1">
+              <w:r>
+                <w:rPr>
+                  <w:rStyle w:val="a7"/>
+                  <w:lang w:val="it-IT"/>
+                </w:rPr>
+                <w:t>cdpmi@pioneer-materials.com</w:t>
+              </w:r>
+            </w:hyperlink>
           </w:p>
         </w:tc>
       </w:tr>
@@ -850,25 +774,7 @@
                 <w:szCs w:val="16"/>
                 <w:lang w:val="en-AU"/>
               </w:rPr>
-              <w:t>[</w:t>
-            </w:r>
-            <w:proofErr w:type="spellStart"/>
-            <w:r>
-              <w:rPr>
-                <w:sz w:val="16"/>
-                <w:szCs w:val="16"/>
-                <w:lang w:val="en-AU"/>
-              </w:rPr>
-              <w:t>OrderDate</w:t>
-            </w:r>
-            <w:proofErr w:type="spellEnd"/>
-            <w:r>
-              <w:rPr>
-                <w:sz w:val="16"/>
-                <w:szCs w:val="16"/>
-                <w:lang w:val="en-AU"/>
-              </w:rPr>
-              <w:t>]</w:t>
+              <w:t>[OrderDate]</w:t>
             </w:r>
           </w:p>
         </w:tc>
@@ -896,25 +802,7 @@
                 <w:szCs w:val="16"/>
                 <w:lang w:val="en-AU"/>
               </w:rPr>
-              <w:t>[</w:t>
-            </w:r>
-            <w:proofErr w:type="spellStart"/>
-            <w:r>
-              <w:rPr>
-                <w:sz w:val="16"/>
-                <w:szCs w:val="16"/>
-                <w:lang w:val="en-AU"/>
-              </w:rPr>
-              <w:t>OrderPO</w:t>
-            </w:r>
-            <w:proofErr w:type="spellEnd"/>
-            <w:r>
-              <w:rPr>
-                <w:sz w:val="16"/>
-                <w:szCs w:val="16"/>
-                <w:lang w:val="en-AU"/>
-              </w:rPr>
-              <w:t>]</w:t>
+              <w:t>[OrderPO]</w:t>
             </w:r>
           </w:p>
         </w:tc>
@@ -1040,12 +928,12 @@
       <w:tblGrid>
         <w:gridCol w:w="1283"/>
         <w:gridCol w:w="712"/>
-        <w:gridCol w:w="1274"/>
-        <w:gridCol w:w="96"/>
-        <w:gridCol w:w="3591"/>
-        <w:gridCol w:w="435"/>
-        <w:gridCol w:w="698"/>
-        <w:gridCol w:w="3970"/>
+        <w:gridCol w:w="1370"/>
+        <w:gridCol w:w="2455"/>
+        <w:gridCol w:w="1133"/>
+        <w:gridCol w:w="438"/>
+        <w:gridCol w:w="695"/>
+        <w:gridCol w:w="3973"/>
         <w:gridCol w:w="992"/>
         <w:gridCol w:w="1077"/>
       </w:tblGrid>
@@ -1123,7 +1011,8 @@
         </w:tc>
         <w:tc>
           <w:tcPr>
-            <w:tcW w:w="451" w:type="pct"/>
+            <w:tcW w:w="1354" w:type="pct"/>
+            <w:gridSpan w:val="2"/>
             <w:tcBorders>
               <w:top w:val="single" w:sz="18" w:space="0" w:color="auto"/>
               <w:left w:val="single" w:sz="6" w:space="0" w:color="auto"/>
@@ -1140,29 +1029,13 @@
               </w:rPr>
             </w:pPr>
             <w:r>
-              <w:rPr>
-                <w:lang w:val="en-AU"/>
-              </w:rPr>
-              <w:t xml:space="preserve">PMI </w:t>
-            </w:r>
-            <w:r>
-              <w:rPr>
-                <w:lang w:val="en-AU"/>
-              </w:rPr>
-              <w:t>NUmber</w:t>
-            </w:r>
-            <w:r>
-              <w:rPr>
-                <w:lang w:val="en-AU"/>
-              </w:rPr>
-              <w:t>#</w:t>
-            </w:r>
-          </w:p>
-        </w:tc>
-        <w:tc>
-          <w:tcPr>
-            <w:tcW w:w="1305" w:type="pct"/>
-            <w:gridSpan w:val="2"/>
+              <w:t>COmposition</w:t>
+            </w:r>
+          </w:p>
+        </w:tc>
+        <w:tc>
+          <w:tcPr>
+            <w:tcW w:w="401" w:type="pct"/>
             <w:tcBorders>
               <w:top w:val="single" w:sz="18" w:space="0" w:color="auto"/>
               <w:left w:val="single" w:sz="6" w:space="0" w:color="auto"/>
@@ -1176,7 +1049,10 @@
               <w:pStyle w:val="ColumnHead"/>
             </w:pPr>
             <w:r>
-              <w:t>COmposition</w:t>
+              <w:rPr>
+                <w:lang w:val="en-AU"/>
+              </w:rPr>
+              <w:t>PMI NUmber#</w:t>
             </w:r>
           </w:p>
         </w:tc>
@@ -1195,29 +1071,26 @@
           <w:p>
             <w:pPr>
               <w:pStyle w:val="ColumnHead"/>
+            </w:pPr>
+            <w:r>
+              <w:t>Delivery</w:t>
+            </w:r>
+          </w:p>
+          <w:p>
+            <w:pPr>
+              <w:pStyle w:val="ColumnHead"/>
+            </w:pPr>
+            <w:r>
               <w:rPr>
                 <w:rFonts w:hint="eastAsia"/>
               </w:rPr>
-            </w:pPr>
-            <w:r>
-              <w:t>Delivery</w:t>
-            </w:r>
-          </w:p>
-          <w:p>
-            <w:pPr>
-              <w:pStyle w:val="ColumnHead"/>
-            </w:pPr>
-            <w:r>
-              <w:rPr>
-                <w:rFonts w:hint="eastAsia"/>
-              </w:rPr>
               <w:t>Date</w:t>
             </w:r>
           </w:p>
         </w:tc>
         <w:tc>
           <w:tcPr>
-            <w:tcW w:w="1405" w:type="pct"/>
+            <w:tcW w:w="1406" w:type="pct"/>
             <w:tcBorders>
               <w:top w:val="single" w:sz="18" w:space="0" w:color="auto"/>
               <w:left w:val="single" w:sz="6" w:space="0" w:color="auto"/>
@@ -1346,7 +1219,8 @@
         </w:tc>
         <w:tc>
           <w:tcPr>
-            <w:tcW w:w="451" w:type="pct"/>
+            <w:tcW w:w="1354" w:type="pct"/>
+            <w:gridSpan w:val="2"/>
             <w:tcBorders>
               <w:top w:val="single" w:sz="6" w:space="0" w:color="auto"/>
               <w:right w:val="single" w:sz="6" w:space="0" w:color="auto"/>
@@ -1356,25 +1230,24 @@
             <w:pPr>
               <w:pStyle w:val="NonDecimalTableData"/>
               <w:spacing w:before="0" w:after="0"/>
+              <w:rPr>
+                <w:sz w:val="16"/>
+                <w:szCs w:val="16"/>
+              </w:rPr>
+            </w:pPr>
+          </w:p>
+        </w:tc>
+        <w:tc>
+          <w:tcPr>
+            <w:tcW w:w="401" w:type="pct"/>
+            <w:tcBorders>
+              <w:top w:val="single" w:sz="6" w:space="0" w:color="auto"/>
+              <w:right w:val="single" w:sz="6" w:space="0" w:color="auto"/>
+            </w:tcBorders>
+          </w:tcPr>
+          <w:p>
+            <w:pPr>
               <w:jc w:val="center"/>
-              <w:rPr>
-                <w:sz w:val="16"/>
-                <w:szCs w:val="16"/>
-              </w:rPr>
-            </w:pPr>
-          </w:p>
-        </w:tc>
-        <w:tc>
-          <w:tcPr>
-            <w:tcW w:w="1305" w:type="pct"/>
-            <w:gridSpan w:val="2"/>
-            <w:tcBorders>
-              <w:top w:val="single" w:sz="6" w:space="0" w:color="auto"/>
-              <w:right w:val="single" w:sz="6" w:space="0" w:color="auto"/>
-            </w:tcBorders>
-          </w:tcPr>
-          <w:p>
-            <w:pPr>
               <w:rPr>
                 <w:sz w:val="16"/>
                 <w:szCs w:val="16"/>
@@ -1403,7 +1276,7 @@
         </w:tc>
         <w:tc>
           <w:tcPr>
-            <w:tcW w:w="1405" w:type="pct"/>
+            <w:tcW w:w="1406" w:type="pct"/>
             <w:tcBorders>
               <w:top w:val="single" w:sz="6" w:space="0" w:color="auto"/>
               <w:left w:val="single" w:sz="6" w:space="0" w:color="auto"/>
@@ -1505,7 +1378,8 @@
         </w:tc>
         <w:tc>
           <w:tcPr>
-            <w:tcW w:w="451" w:type="pct"/>
+            <w:tcW w:w="1354" w:type="pct"/>
+            <w:gridSpan w:val="2"/>
             <w:tcBorders>
               <w:right w:val="single" w:sz="6" w:space="0" w:color="auto"/>
             </w:tcBorders>
@@ -1514,24 +1388,23 @@
             <w:pPr>
               <w:pStyle w:val="NonDecimalTableData"/>
               <w:spacing w:before="0" w:after="0"/>
+              <w:rPr>
+                <w:sz w:val="16"/>
+                <w:szCs w:val="16"/>
+              </w:rPr>
+            </w:pPr>
+          </w:p>
+        </w:tc>
+        <w:tc>
+          <w:tcPr>
+            <w:tcW w:w="401" w:type="pct"/>
+            <w:tcBorders>
+              <w:right w:val="single" w:sz="6" w:space="0" w:color="auto"/>
+            </w:tcBorders>
+          </w:tcPr>
+          <w:p>
+            <w:pPr>
               <w:jc w:val="center"/>
-              <w:rPr>
-                <w:sz w:val="16"/>
-                <w:szCs w:val="16"/>
-              </w:rPr>
-            </w:pPr>
-          </w:p>
-        </w:tc>
-        <w:tc>
-          <w:tcPr>
-            <w:tcW w:w="1305" w:type="pct"/>
-            <w:gridSpan w:val="2"/>
-            <w:tcBorders>
-              <w:right w:val="single" w:sz="6" w:space="0" w:color="auto"/>
-            </w:tcBorders>
-          </w:tcPr>
-          <w:p>
-            <w:pPr>
               <w:rPr>
                 <w:sz w:val="16"/>
                 <w:szCs w:val="16"/>
@@ -1559,7 +1432,7 @@
         </w:tc>
         <w:tc>
           <w:tcPr>
-            <w:tcW w:w="1405" w:type="pct"/>
+            <w:tcW w:w="1406" w:type="pct"/>
             <w:tcBorders>
               <w:left w:val="single" w:sz="6" w:space="0" w:color="auto"/>
               <w:right w:val="single" w:sz="6" w:space="0" w:color="auto"/>
@@ -1657,7 +1530,8 @@
         </w:tc>
         <w:tc>
           <w:tcPr>
-            <w:tcW w:w="451" w:type="pct"/>
+            <w:tcW w:w="1354" w:type="pct"/>
+            <w:gridSpan w:val="2"/>
             <w:tcBorders>
               <w:right w:val="single" w:sz="6" w:space="0" w:color="auto"/>
             </w:tcBorders>
@@ -1666,24 +1540,23 @@
             <w:pPr>
               <w:pStyle w:val="NonDecimalTableData"/>
               <w:spacing w:before="0" w:after="0"/>
+              <w:rPr>
+                <w:sz w:val="16"/>
+                <w:szCs w:val="16"/>
+              </w:rPr>
+            </w:pPr>
+          </w:p>
+        </w:tc>
+        <w:tc>
+          <w:tcPr>
+            <w:tcW w:w="401" w:type="pct"/>
+            <w:tcBorders>
+              <w:right w:val="single" w:sz="6" w:space="0" w:color="auto"/>
+            </w:tcBorders>
+          </w:tcPr>
+          <w:p>
+            <w:pPr>
               <w:jc w:val="center"/>
-              <w:rPr>
-                <w:sz w:val="16"/>
-                <w:szCs w:val="16"/>
-              </w:rPr>
-            </w:pPr>
-          </w:p>
-        </w:tc>
-        <w:tc>
-          <w:tcPr>
-            <w:tcW w:w="1305" w:type="pct"/>
-            <w:gridSpan w:val="2"/>
-            <w:tcBorders>
-              <w:right w:val="single" w:sz="6" w:space="0" w:color="auto"/>
-            </w:tcBorders>
-          </w:tcPr>
-          <w:p>
-            <w:pPr>
               <w:rPr>
                 <w:sz w:val="16"/>
                 <w:szCs w:val="16"/>
@@ -1711,7 +1584,7 @@
         </w:tc>
         <w:tc>
           <w:tcPr>
-            <w:tcW w:w="1405" w:type="pct"/>
+            <w:tcW w:w="1406" w:type="pct"/>
             <w:tcBorders>
               <w:left w:val="single" w:sz="6" w:space="0" w:color="auto"/>
               <w:right w:val="single" w:sz="6" w:space="0" w:color="auto"/>
@@ -1809,7 +1682,8 @@
         </w:tc>
         <w:tc>
           <w:tcPr>
-            <w:tcW w:w="451" w:type="pct"/>
+            <w:tcW w:w="1354" w:type="pct"/>
+            <w:gridSpan w:val="2"/>
             <w:tcBorders>
               <w:right w:val="single" w:sz="6" w:space="0" w:color="auto"/>
             </w:tcBorders>
@@ -1818,24 +1692,23 @@
             <w:pPr>
               <w:pStyle w:val="NonDecimalTableData"/>
               <w:spacing w:before="0" w:after="0"/>
+              <w:rPr>
+                <w:sz w:val="16"/>
+                <w:szCs w:val="16"/>
+              </w:rPr>
+            </w:pPr>
+          </w:p>
+        </w:tc>
+        <w:tc>
+          <w:tcPr>
+            <w:tcW w:w="401" w:type="pct"/>
+            <w:tcBorders>
+              <w:right w:val="single" w:sz="6" w:space="0" w:color="auto"/>
+            </w:tcBorders>
+          </w:tcPr>
+          <w:p>
+            <w:pPr>
               <w:jc w:val="center"/>
-              <w:rPr>
-                <w:sz w:val="16"/>
-                <w:szCs w:val="16"/>
-              </w:rPr>
-            </w:pPr>
-          </w:p>
-        </w:tc>
-        <w:tc>
-          <w:tcPr>
-            <w:tcW w:w="1305" w:type="pct"/>
-            <w:gridSpan w:val="2"/>
-            <w:tcBorders>
-              <w:right w:val="single" w:sz="6" w:space="0" w:color="auto"/>
-            </w:tcBorders>
-          </w:tcPr>
-          <w:p>
-            <w:pPr>
               <w:rPr>
                 <w:sz w:val="16"/>
                 <w:szCs w:val="16"/>
@@ -1863,7 +1736,7 @@
         </w:tc>
         <w:tc>
           <w:tcPr>
-            <w:tcW w:w="1405" w:type="pct"/>
+            <w:tcW w:w="1406" w:type="pct"/>
             <w:tcBorders>
               <w:left w:val="single" w:sz="6" w:space="0" w:color="auto"/>
               <w:right w:val="single" w:sz="6" w:space="0" w:color="auto"/>
@@ -1963,7 +1836,8 @@
         </w:tc>
         <w:tc>
           <w:tcPr>
-            <w:tcW w:w="451" w:type="pct"/>
+            <w:tcW w:w="1354" w:type="pct"/>
+            <w:gridSpan w:val="2"/>
             <w:tcBorders>
               <w:bottom w:val="single" w:sz="6" w:space="0" w:color="auto"/>
               <w:right w:val="single" w:sz="6" w:space="0" w:color="auto"/>
@@ -1973,25 +1847,24 @@
             <w:pPr>
               <w:pStyle w:val="NonDecimalTableData"/>
               <w:spacing w:before="0" w:after="0"/>
+              <w:rPr>
+                <w:sz w:val="16"/>
+                <w:szCs w:val="16"/>
+              </w:rPr>
+            </w:pPr>
+          </w:p>
+        </w:tc>
+        <w:tc>
+          <w:tcPr>
+            <w:tcW w:w="401" w:type="pct"/>
+            <w:tcBorders>
+              <w:bottom w:val="single" w:sz="6" w:space="0" w:color="auto"/>
+              <w:right w:val="single" w:sz="6" w:space="0" w:color="auto"/>
+            </w:tcBorders>
+          </w:tcPr>
+          <w:p>
+            <w:pPr>
               <w:jc w:val="center"/>
-              <w:rPr>
-                <w:sz w:val="16"/>
-                <w:szCs w:val="16"/>
-              </w:rPr>
-            </w:pPr>
-          </w:p>
-        </w:tc>
-        <w:tc>
-          <w:tcPr>
-            <w:tcW w:w="1305" w:type="pct"/>
-            <w:gridSpan w:val="2"/>
-            <w:tcBorders>
-              <w:bottom w:val="single" w:sz="6" w:space="0" w:color="auto"/>
-              <w:right w:val="single" w:sz="6" w:space="0" w:color="auto"/>
-            </w:tcBorders>
-          </w:tcPr>
-          <w:p>
-            <w:pPr>
               <w:rPr>
                 <w:sz w:val="16"/>
                 <w:szCs w:val="16"/>
@@ -2020,7 +1893,7 @@
         </w:tc>
         <w:tc>
           <w:tcPr>
-            <w:tcW w:w="1405" w:type="pct"/>
+            <w:tcW w:w="1406" w:type="pct"/>
             <w:tcBorders>
               <w:left w:val="single" w:sz="6" w:space="0" w:color="auto"/>
               <w:bottom w:val="single" w:sz="6" w:space="0" w:color="auto"/>
@@ -2121,7 +1994,7 @@
         <w:tc>
           <w:tcPr>
             <w:tcW w:w="1191" w:type="pct"/>
-            <w:gridSpan w:val="4"/>
+            <w:gridSpan w:val="3"/>
             <w:tcBorders>
               <w:top w:val="single" w:sz="6" w:space="0" w:color="auto"/>
             </w:tcBorders>
@@ -2142,7 +2015,7 @@
         <w:tc>
           <w:tcPr>
             <w:tcW w:w="1425" w:type="pct"/>
-            <w:gridSpan w:val="2"/>
+            <w:gridSpan w:val="3"/>
             <w:tcBorders>
               <w:top w:val="single" w:sz="6" w:space="0" w:color="auto"/>
             </w:tcBorders>
@@ -2231,17 +2104,7 @@
                 <w:szCs w:val="16"/>
                 <w:lang w:val="en-AU"/>
               </w:rPr>
-              <w:t>[</w:t>
-            </w:r>
-            <w:proofErr w:type="spellStart"/>
-            <w:r>
-              <w:rPr>
-                <w:rFonts w:cs="Arial" w:hint="eastAsia"/>
-                <w:sz w:val="16"/>
-                <w:szCs w:val="16"/>
-                <w:lang w:val="en-AU"/>
-              </w:rPr>
-              <w:t>Sub</w:t>
+              <w:t>[Sub</w:t>
             </w:r>
             <w:r>
               <w:rPr>
@@ -2252,7 +2115,6 @@
               </w:rPr>
               <w:t>TotalMoney</w:t>
             </w:r>
-            <w:proofErr w:type="spellEnd"/>
             <w:r>
               <w:rPr>
                 <w:rFonts w:cs="Arial" w:hint="eastAsia"/>
@@ -2272,7 +2134,7 @@
         <w:tc>
           <w:tcPr>
             <w:tcW w:w="1191" w:type="pct"/>
-            <w:gridSpan w:val="4"/>
+            <w:gridSpan w:val="3"/>
           </w:tcPr>
           <w:p>
             <w:pPr>
@@ -2290,7 +2152,7 @@
         <w:tc>
           <w:tcPr>
             <w:tcW w:w="1425" w:type="pct"/>
-            <w:gridSpan w:val="2"/>
+            <w:gridSpan w:val="3"/>
           </w:tcPr>
           <w:p>
             <w:pPr>
@@ -2380,7 +2242,6 @@
               </w:rPr>
               <w:t>[</w:t>
             </w:r>
-            <w:proofErr w:type="spellStart"/>
             <w:r>
               <w:rPr>
                 <w:rFonts w:cs="Arial"/>
@@ -2390,7 +2251,6 @@
               </w:rPr>
               <w:t>ShipFee</w:t>
             </w:r>
-            <w:proofErr w:type="spellEnd"/>
             <w:r>
               <w:rPr>
                 <w:rFonts w:cs="Arial" w:hint="eastAsia"/>
@@ -2410,7 +2270,7 @@
         <w:tc>
           <w:tcPr>
             <w:tcW w:w="1191" w:type="pct"/>
-            <w:gridSpan w:val="4"/>
+            <w:gridSpan w:val="3"/>
           </w:tcPr>
           <w:p>
             <w:pPr>
@@ -2429,7 +2289,7 @@
         <w:tc>
           <w:tcPr>
             <w:tcW w:w="1425" w:type="pct"/>
-            <w:gridSpan w:val="2"/>
+            <w:gridSpan w:val="3"/>
           </w:tcPr>
           <w:p>
             <w:pPr>
@@ -2513,7 +2373,6 @@
               </w:rPr>
               <w:t>[</w:t>
             </w:r>
-            <w:proofErr w:type="spellStart"/>
             <w:r>
               <w:rPr>
                 <w:rFonts w:cs="Arial" w:hint="eastAsia"/>
@@ -2523,7 +2382,6 @@
               </w:rPr>
               <w:t>TotalMoney</w:t>
             </w:r>
-            <w:proofErr w:type="spellEnd"/>
             <w:r>
               <w:rPr>
                 <w:rFonts w:cs="Arial"/>
@@ -2602,21 +2460,7 @@
               <w:rPr>
                 <w:lang w:val="en-AU"/>
               </w:rPr>
-              <w:t xml:space="preserve">    [</w:t>
-            </w:r>
-            <w:proofErr w:type="spellStart"/>
-            <w:r>
-              <w:rPr>
-                <w:lang w:val="en-AU"/>
-              </w:rPr>
-              <w:t>OrderDate</w:t>
-            </w:r>
-            <w:proofErr w:type="spellEnd"/>
-            <w:r>
-              <w:rPr>
-                <w:lang w:val="en-AU"/>
-              </w:rPr>
-              <w:t>]</w:t>
+              <w:t xml:space="preserve">    [OrderDate]</w:t>
             </w:r>
           </w:p>
         </w:tc>

</xml_diff>

<commit_message>
add state and color indicator to material order
</commit_message>
<xml_diff>
--- a/PMSClient/Resource/DocTemplate/Reports/MaterialOrderHorizontal.docx
+++ b/PMSClient/Resource/DocTemplate/Reports/MaterialOrderHorizontal.docx
@@ -21,7 +21,7 @@
       </w:tblGrid>
       <w:tr>
         <w:trPr>
-          <w:trHeight w:hRule="exact" w:val="1978"/>
+          <w:trHeight w:hRule="exact" w:val="1694"/>
         </w:trPr>
         <w:tc>
           <w:tcPr>
@@ -105,6 +105,8 @@
               <w:rPr>
                 <w:caps w:val="0"/>
                 <w:noProof/>
+                <w:sz w:val="16"/>
+                <w:szCs w:val="16"/>
               </w:rPr>
             </w:pPr>
             <w:r>
@@ -112,6 +114,8 @@
                 <w:rFonts w:hint="eastAsia"/>
                 <w:caps w:val="0"/>
                 <w:noProof/>
+                <w:sz w:val="16"/>
+                <w:szCs w:val="16"/>
               </w:rPr>
               <w:t>成都先锋材料有限公司</w:t>
             </w:r>
@@ -126,6 +130,8 @@
               <w:rPr>
                 <w:caps w:val="0"/>
                 <w:noProof/>
+                <w:sz w:val="16"/>
+                <w:szCs w:val="16"/>
               </w:rPr>
             </w:pPr>
             <w:r>
@@ -133,6 +139,8 @@
                 <w:rFonts w:hint="eastAsia"/>
                 <w:caps w:val="0"/>
                 <w:noProof/>
+                <w:sz w:val="16"/>
+                <w:szCs w:val="16"/>
               </w:rPr>
               <w:t>成都高新西区百草街</w:t>
             </w:r>
@@ -141,6 +149,8 @@
                 <w:rFonts w:hint="eastAsia"/>
                 <w:caps w:val="0"/>
                 <w:noProof/>
+                <w:sz w:val="16"/>
+                <w:szCs w:val="16"/>
               </w:rPr>
               <w:t>88</w:t>
             </w:r>
@@ -149,6 +159,8 @@
                 <w:rFonts w:hint="eastAsia"/>
                 <w:caps w:val="0"/>
                 <w:noProof/>
+                <w:sz w:val="16"/>
+                <w:szCs w:val="16"/>
               </w:rPr>
               <w:t>号</w:t>
             </w:r>
@@ -163,6 +175,8 @@
               <w:rPr>
                 <w:caps w:val="0"/>
                 <w:noProof/>
+                <w:sz w:val="16"/>
+                <w:szCs w:val="16"/>
               </w:rPr>
             </w:pPr>
             <w:r>
@@ -170,6 +184,8 @@
                 <w:rFonts w:hint="eastAsia"/>
                 <w:caps w:val="0"/>
                 <w:noProof/>
+                <w:sz w:val="16"/>
+                <w:szCs w:val="16"/>
               </w:rPr>
               <w:t>邮编：</w:t>
             </w:r>
@@ -178,6 +194,8 @@
                 <w:rFonts w:hint="eastAsia"/>
                 <w:caps w:val="0"/>
                 <w:noProof/>
+                <w:sz w:val="16"/>
+                <w:szCs w:val="16"/>
               </w:rPr>
               <w:t>611731</w:t>
             </w:r>
@@ -198,6 +216,8 @@
                 <w:rFonts w:hint="eastAsia"/>
                 <w:caps w:val="0"/>
                 <w:noProof/>
+                <w:sz w:val="16"/>
+                <w:szCs w:val="16"/>
               </w:rPr>
               <w:t>电话</w:t>
             </w:r>
@@ -206,6 +226,8 @@
                 <w:rFonts w:hint="eastAsia"/>
                 <w:caps w:val="0"/>
                 <w:noProof/>
+                <w:sz w:val="16"/>
+                <w:szCs w:val="16"/>
               </w:rPr>
               <w:t>86-28-6651-5926</w:t>
             </w:r>
@@ -213,15 +235,10 @@
               <w:rPr>
                 <w:caps w:val="0"/>
                 <w:noProof/>
-              </w:rPr>
-              <w:t xml:space="preserve"> </w:t>
-            </w:r>
-            <w:r>
-              <w:rPr>
-                <w:caps w:val="0"/>
-                <w:noProof/>
-              </w:rPr>
-              <w:t>cdpmi@pioneer-materials.com</w:t>
+                <w:sz w:val="16"/>
+                <w:szCs w:val="16"/>
+              </w:rPr>
+              <w:t xml:space="preserve"> cdpmi@pioneer-materials.com</w:t>
             </w:r>
           </w:p>
         </w:tc>

</xml_diff>

<commit_message>
reference service to production server
</commit_message>
<xml_diff>
--- a/PMSClient/Resource/DocTemplate/Reports/MaterialOrderHorizontal.docx
+++ b/PMSClient/Resource/DocTemplate/Reports/MaterialOrderHorizontal.docx
@@ -1313,6 +1313,7 @@
               <w:bottom w:val="single" w:sz="6" w:space="0" w:color="auto"/>
               <w:right w:val="single" w:sz="6" w:space="0" w:color="auto"/>
             </w:tcBorders>
+            <w:vAlign w:val="center"/>
           </w:tcPr>
           <w:p>
             <w:pPr>
@@ -1335,6 +1336,7 @@
               <w:bottom w:val="single" w:sz="6" w:space="0" w:color="auto"/>
               <w:right w:val="single" w:sz="6" w:space="0" w:color="auto"/>
             </w:tcBorders>
+            <w:vAlign w:val="center"/>
           </w:tcPr>
           <w:p>
             <w:pPr>
@@ -1357,11 +1359,13 @@
               <w:bottom w:val="single" w:sz="6" w:space="0" w:color="auto"/>
               <w:right w:val="single" w:sz="6" w:space="0" w:color="auto"/>
             </w:tcBorders>
+            <w:vAlign w:val="center"/>
           </w:tcPr>
           <w:p>
             <w:pPr>
               <w:pStyle w:val="NonDecimalTableData"/>
               <w:spacing w:before="0" w:after="0"/>
+              <w:jc w:val="both"/>
               <w:rPr>
                 <w:sz w:val="16"/>
                 <w:szCs w:val="16"/>
@@ -1377,6 +1381,7 @@
               <w:bottom w:val="single" w:sz="6" w:space="0" w:color="auto"/>
               <w:right w:val="single" w:sz="6" w:space="0" w:color="auto"/>
             </w:tcBorders>
+            <w:vAlign w:val="center"/>
           </w:tcPr>
           <w:p>
             <w:pPr>
@@ -1397,6 +1402,7 @@
               <w:bottom w:val="single" w:sz="6" w:space="0" w:color="auto"/>
               <w:right w:val="single" w:sz="6" w:space="0" w:color="auto"/>
             </w:tcBorders>
+            <w:vAlign w:val="center"/>
           </w:tcPr>
           <w:p>
             <w:pPr>
@@ -1417,9 +1423,11 @@
               <w:bottom w:val="single" w:sz="6" w:space="0" w:color="auto"/>
               <w:right w:val="single" w:sz="6" w:space="0" w:color="auto"/>
             </w:tcBorders>
-          </w:tcPr>
-          <w:p>
-            <w:pPr>
+            <w:vAlign w:val="center"/>
+          </w:tcPr>
+          <w:p>
+            <w:pPr>
+              <w:jc w:val="both"/>
               <w:rPr>
                 <w:sz w:val="16"/>
                 <w:szCs w:val="16"/>
@@ -1435,6 +1443,7 @@
               <w:bottom w:val="single" w:sz="6" w:space="0" w:color="auto"/>
               <w:right w:val="single" w:sz="6" w:space="0" w:color="auto"/>
             </w:tcBorders>
+            <w:vAlign w:val="center"/>
           </w:tcPr>
           <w:p>
             <w:pPr>
@@ -1455,6 +1464,7 @@
               <w:bottom w:val="single" w:sz="6" w:space="0" w:color="auto"/>
               <w:right w:val="single" w:sz="6" w:space="0" w:color="auto"/>
             </w:tcBorders>
+            <w:vAlign w:val="center"/>
           </w:tcPr>
           <w:p>
             <w:pPr>
@@ -1481,6 +1491,7 @@
               <w:bottom w:val="single" w:sz="6" w:space="0" w:color="auto"/>
               <w:right w:val="single" w:sz="6" w:space="0" w:color="auto"/>
             </w:tcBorders>
+            <w:vAlign w:val="center"/>
           </w:tcPr>
           <w:p>
             <w:pPr>
@@ -1503,6 +1514,7 @@
               <w:bottom w:val="single" w:sz="6" w:space="0" w:color="auto"/>
               <w:right w:val="single" w:sz="6" w:space="0" w:color="auto"/>
             </w:tcBorders>
+            <w:vAlign w:val="center"/>
           </w:tcPr>
           <w:p>
             <w:pPr>
@@ -1525,11 +1537,13 @@
               <w:bottom w:val="single" w:sz="6" w:space="0" w:color="auto"/>
               <w:right w:val="single" w:sz="6" w:space="0" w:color="auto"/>
             </w:tcBorders>
+            <w:vAlign w:val="center"/>
           </w:tcPr>
           <w:p>
             <w:pPr>
               <w:pStyle w:val="NonDecimalTableData"/>
               <w:spacing w:before="0" w:after="0"/>
+              <w:jc w:val="both"/>
               <w:rPr>
                 <w:sz w:val="16"/>
                 <w:szCs w:val="16"/>
@@ -1545,6 +1559,7 @@
               <w:bottom w:val="single" w:sz="6" w:space="0" w:color="auto"/>
               <w:right w:val="single" w:sz="6" w:space="0" w:color="auto"/>
             </w:tcBorders>
+            <w:vAlign w:val="center"/>
           </w:tcPr>
           <w:p>
             <w:pPr>
@@ -1565,6 +1580,7 @@
               <w:bottom w:val="single" w:sz="6" w:space="0" w:color="auto"/>
               <w:right w:val="single" w:sz="6" w:space="0" w:color="auto"/>
             </w:tcBorders>
+            <w:vAlign w:val="center"/>
           </w:tcPr>
           <w:p>
             <w:pPr>
@@ -1585,9 +1601,11 @@
               <w:bottom w:val="single" w:sz="6" w:space="0" w:color="auto"/>
               <w:right w:val="single" w:sz="6" w:space="0" w:color="auto"/>
             </w:tcBorders>
-          </w:tcPr>
-          <w:p>
-            <w:pPr>
+            <w:vAlign w:val="center"/>
+          </w:tcPr>
+          <w:p>
+            <w:pPr>
+              <w:jc w:val="both"/>
               <w:rPr>
                 <w:sz w:val="16"/>
                 <w:szCs w:val="16"/>
@@ -1603,6 +1621,7 @@
               <w:bottom w:val="single" w:sz="6" w:space="0" w:color="auto"/>
               <w:right w:val="single" w:sz="6" w:space="0" w:color="auto"/>
             </w:tcBorders>
+            <w:vAlign w:val="center"/>
           </w:tcPr>
           <w:p>
             <w:pPr>
@@ -1623,6 +1642,7 @@
               <w:bottom w:val="single" w:sz="6" w:space="0" w:color="auto"/>
               <w:right w:val="single" w:sz="6" w:space="0" w:color="auto"/>
             </w:tcBorders>
+            <w:vAlign w:val="center"/>
           </w:tcPr>
           <w:p>
             <w:pPr>
@@ -1649,6 +1669,7 @@
               <w:bottom w:val="single" w:sz="6" w:space="0" w:color="auto"/>
               <w:right w:val="single" w:sz="6" w:space="0" w:color="auto"/>
             </w:tcBorders>
+            <w:vAlign w:val="center"/>
           </w:tcPr>
           <w:p>
             <w:pPr>
@@ -1671,6 +1692,7 @@
               <w:bottom w:val="single" w:sz="6" w:space="0" w:color="auto"/>
               <w:right w:val="single" w:sz="6" w:space="0" w:color="auto"/>
             </w:tcBorders>
+            <w:vAlign w:val="center"/>
           </w:tcPr>
           <w:p>
             <w:pPr>
@@ -1693,11 +1715,13 @@
               <w:bottom w:val="single" w:sz="6" w:space="0" w:color="auto"/>
               <w:right w:val="single" w:sz="6" w:space="0" w:color="auto"/>
             </w:tcBorders>
+            <w:vAlign w:val="center"/>
           </w:tcPr>
           <w:p>
             <w:pPr>
               <w:pStyle w:val="NonDecimalTableData"/>
               <w:spacing w:before="0" w:after="0"/>
+              <w:jc w:val="both"/>
               <w:rPr>
                 <w:sz w:val="16"/>
                 <w:szCs w:val="16"/>
@@ -1713,6 +1737,7 @@
               <w:bottom w:val="single" w:sz="6" w:space="0" w:color="auto"/>
               <w:right w:val="single" w:sz="6" w:space="0" w:color="auto"/>
             </w:tcBorders>
+            <w:vAlign w:val="center"/>
           </w:tcPr>
           <w:p>
             <w:pPr>
@@ -1733,6 +1758,7 @@
               <w:bottom w:val="single" w:sz="6" w:space="0" w:color="auto"/>
               <w:right w:val="single" w:sz="6" w:space="0" w:color="auto"/>
             </w:tcBorders>
+            <w:vAlign w:val="center"/>
           </w:tcPr>
           <w:p>
             <w:pPr>
@@ -1753,9 +1779,11 @@
               <w:bottom w:val="single" w:sz="6" w:space="0" w:color="auto"/>
               <w:right w:val="single" w:sz="6" w:space="0" w:color="auto"/>
             </w:tcBorders>
-          </w:tcPr>
-          <w:p>
-            <w:pPr>
+            <w:vAlign w:val="center"/>
+          </w:tcPr>
+          <w:p>
+            <w:pPr>
+              <w:jc w:val="both"/>
               <w:rPr>
                 <w:sz w:val="16"/>
                 <w:szCs w:val="16"/>
@@ -1771,6 +1799,7 @@
               <w:bottom w:val="single" w:sz="6" w:space="0" w:color="auto"/>
               <w:right w:val="single" w:sz="6" w:space="0" w:color="auto"/>
             </w:tcBorders>
+            <w:vAlign w:val="center"/>
           </w:tcPr>
           <w:p>
             <w:pPr>
@@ -1791,6 +1820,7 @@
               <w:bottom w:val="single" w:sz="6" w:space="0" w:color="auto"/>
               <w:right w:val="single" w:sz="6" w:space="0" w:color="auto"/>
             </w:tcBorders>
+            <w:vAlign w:val="center"/>
           </w:tcPr>
           <w:p>
             <w:pPr>
@@ -1817,6 +1847,7 @@
               <w:bottom w:val="single" w:sz="6" w:space="0" w:color="auto"/>
               <w:right w:val="single" w:sz="6" w:space="0" w:color="auto"/>
             </w:tcBorders>
+            <w:vAlign w:val="center"/>
           </w:tcPr>
           <w:p>
             <w:pPr>
@@ -1839,6 +1870,7 @@
               <w:bottom w:val="single" w:sz="6" w:space="0" w:color="auto"/>
               <w:right w:val="single" w:sz="6" w:space="0" w:color="auto"/>
             </w:tcBorders>
+            <w:vAlign w:val="center"/>
           </w:tcPr>
           <w:p>
             <w:pPr>
@@ -1861,11 +1893,13 @@
               <w:bottom w:val="single" w:sz="6" w:space="0" w:color="auto"/>
               <w:right w:val="single" w:sz="6" w:space="0" w:color="auto"/>
             </w:tcBorders>
+            <w:vAlign w:val="center"/>
           </w:tcPr>
           <w:p>
             <w:pPr>
               <w:pStyle w:val="NonDecimalTableData"/>
               <w:spacing w:before="0" w:after="0"/>
+              <w:jc w:val="both"/>
               <w:rPr>
                 <w:sz w:val="16"/>
                 <w:szCs w:val="16"/>
@@ -1881,6 +1915,7 @@
               <w:bottom w:val="single" w:sz="6" w:space="0" w:color="auto"/>
               <w:right w:val="single" w:sz="6" w:space="0" w:color="auto"/>
             </w:tcBorders>
+            <w:vAlign w:val="center"/>
           </w:tcPr>
           <w:p>
             <w:pPr>
@@ -1901,6 +1936,7 @@
               <w:bottom w:val="single" w:sz="6" w:space="0" w:color="auto"/>
               <w:right w:val="single" w:sz="6" w:space="0" w:color="auto"/>
             </w:tcBorders>
+            <w:vAlign w:val="center"/>
           </w:tcPr>
           <w:p>
             <w:pPr>
@@ -1921,9 +1957,11 @@
               <w:bottom w:val="single" w:sz="6" w:space="0" w:color="auto"/>
               <w:right w:val="single" w:sz="6" w:space="0" w:color="auto"/>
             </w:tcBorders>
-          </w:tcPr>
-          <w:p>
-            <w:pPr>
+            <w:vAlign w:val="center"/>
+          </w:tcPr>
+          <w:p>
+            <w:pPr>
+              <w:jc w:val="both"/>
               <w:rPr>
                 <w:sz w:val="16"/>
                 <w:szCs w:val="16"/>
@@ -1939,6 +1977,7 @@
               <w:bottom w:val="single" w:sz="6" w:space="0" w:color="auto"/>
               <w:right w:val="single" w:sz="6" w:space="0" w:color="auto"/>
             </w:tcBorders>
+            <w:vAlign w:val="center"/>
           </w:tcPr>
           <w:p>
             <w:pPr>
@@ -1959,6 +1998,7 @@
               <w:bottom w:val="single" w:sz="6" w:space="0" w:color="auto"/>
               <w:right w:val="single" w:sz="6" w:space="0" w:color="auto"/>
             </w:tcBorders>
+            <w:vAlign w:val="center"/>
           </w:tcPr>
           <w:p>
             <w:pPr>
@@ -1985,6 +2025,7 @@
               <w:bottom w:val="single" w:sz="6" w:space="0" w:color="auto"/>
               <w:right w:val="single" w:sz="6" w:space="0" w:color="auto"/>
             </w:tcBorders>
+            <w:vAlign w:val="center"/>
           </w:tcPr>
           <w:p>
             <w:pPr>
@@ -2007,6 +2048,7 @@
               <w:bottom w:val="single" w:sz="6" w:space="0" w:color="auto"/>
               <w:right w:val="single" w:sz="6" w:space="0" w:color="auto"/>
             </w:tcBorders>
+            <w:vAlign w:val="center"/>
           </w:tcPr>
           <w:p>
             <w:pPr>
@@ -2029,11 +2071,13 @@
               <w:bottom w:val="single" w:sz="6" w:space="0" w:color="auto"/>
               <w:right w:val="single" w:sz="6" w:space="0" w:color="auto"/>
             </w:tcBorders>
+            <w:vAlign w:val="center"/>
           </w:tcPr>
           <w:p>
             <w:pPr>
               <w:pStyle w:val="NonDecimalTableData"/>
               <w:spacing w:before="0" w:after="0"/>
+              <w:jc w:val="both"/>
               <w:rPr>
                 <w:sz w:val="16"/>
                 <w:szCs w:val="16"/>
@@ -2049,6 +2093,7 @@
               <w:bottom w:val="single" w:sz="6" w:space="0" w:color="auto"/>
               <w:right w:val="single" w:sz="6" w:space="0" w:color="auto"/>
             </w:tcBorders>
+            <w:vAlign w:val="center"/>
           </w:tcPr>
           <w:p>
             <w:pPr>
@@ -2069,6 +2114,7 @@
               <w:bottom w:val="single" w:sz="6" w:space="0" w:color="auto"/>
               <w:right w:val="single" w:sz="6" w:space="0" w:color="auto"/>
             </w:tcBorders>
+            <w:vAlign w:val="center"/>
           </w:tcPr>
           <w:p>
             <w:pPr>
@@ -2089,9 +2135,11 @@
               <w:bottom w:val="single" w:sz="6" w:space="0" w:color="auto"/>
               <w:right w:val="single" w:sz="6" w:space="0" w:color="auto"/>
             </w:tcBorders>
-          </w:tcPr>
-          <w:p>
-            <w:pPr>
+            <w:vAlign w:val="center"/>
+          </w:tcPr>
+          <w:p>
+            <w:pPr>
+              <w:jc w:val="both"/>
               <w:rPr>
                 <w:sz w:val="16"/>
                 <w:szCs w:val="16"/>
@@ -2107,6 +2155,7 @@
               <w:bottom w:val="single" w:sz="6" w:space="0" w:color="auto"/>
               <w:right w:val="single" w:sz="6" w:space="0" w:color="auto"/>
             </w:tcBorders>
+            <w:vAlign w:val="center"/>
           </w:tcPr>
           <w:p>
             <w:pPr>
@@ -2127,6 +2176,7 @@
               <w:bottom w:val="single" w:sz="6" w:space="0" w:color="auto"/>
               <w:right w:val="single" w:sz="6" w:space="0" w:color="auto"/>
             </w:tcBorders>
+            <w:vAlign w:val="center"/>
           </w:tcPr>
           <w:p>
             <w:pPr>
@@ -2153,6 +2203,7 @@
               <w:bottom w:val="single" w:sz="6" w:space="0" w:color="auto"/>
               <w:right w:val="single" w:sz="6" w:space="0" w:color="auto"/>
             </w:tcBorders>
+            <w:vAlign w:val="center"/>
           </w:tcPr>
           <w:p>
             <w:pPr>
@@ -2175,6 +2226,7 @@
               <w:bottom w:val="single" w:sz="6" w:space="0" w:color="auto"/>
               <w:right w:val="single" w:sz="6" w:space="0" w:color="auto"/>
             </w:tcBorders>
+            <w:vAlign w:val="center"/>
           </w:tcPr>
           <w:p>
             <w:pPr>
@@ -2197,11 +2249,13 @@
               <w:bottom w:val="single" w:sz="6" w:space="0" w:color="auto"/>
               <w:right w:val="single" w:sz="6" w:space="0" w:color="auto"/>
             </w:tcBorders>
+            <w:vAlign w:val="center"/>
           </w:tcPr>
           <w:p>
             <w:pPr>
               <w:pStyle w:val="NonDecimalTableData"/>
               <w:spacing w:before="0" w:after="0"/>
+              <w:jc w:val="both"/>
               <w:rPr>
                 <w:sz w:val="16"/>
                 <w:szCs w:val="16"/>
@@ -2217,6 +2271,7 @@
               <w:bottom w:val="single" w:sz="6" w:space="0" w:color="auto"/>
               <w:right w:val="single" w:sz="6" w:space="0" w:color="auto"/>
             </w:tcBorders>
+            <w:vAlign w:val="center"/>
           </w:tcPr>
           <w:p>
             <w:pPr>
@@ -2237,6 +2292,7 @@
               <w:bottom w:val="single" w:sz="6" w:space="0" w:color="auto"/>
               <w:right w:val="single" w:sz="6" w:space="0" w:color="auto"/>
             </w:tcBorders>
+            <w:vAlign w:val="center"/>
           </w:tcPr>
           <w:p>
             <w:pPr>
@@ -2257,9 +2313,11 @@
               <w:bottom w:val="single" w:sz="6" w:space="0" w:color="auto"/>
               <w:right w:val="single" w:sz="6" w:space="0" w:color="auto"/>
             </w:tcBorders>
-          </w:tcPr>
-          <w:p>
-            <w:pPr>
+            <w:vAlign w:val="center"/>
+          </w:tcPr>
+          <w:p>
+            <w:pPr>
+              <w:jc w:val="both"/>
               <w:rPr>
                 <w:sz w:val="16"/>
                 <w:szCs w:val="16"/>
@@ -2275,6 +2333,7 @@
               <w:bottom w:val="single" w:sz="6" w:space="0" w:color="auto"/>
               <w:right w:val="single" w:sz="6" w:space="0" w:color="auto"/>
             </w:tcBorders>
+            <w:vAlign w:val="center"/>
           </w:tcPr>
           <w:p>
             <w:pPr>
@@ -2295,6 +2354,7 @@
               <w:bottom w:val="single" w:sz="6" w:space="0" w:color="auto"/>
               <w:right w:val="single" w:sz="6" w:space="0" w:color="auto"/>
             </w:tcBorders>
+            <w:vAlign w:val="center"/>
           </w:tcPr>
           <w:p>
             <w:pPr>
@@ -2321,6 +2381,7 @@
               <w:bottom w:val="single" w:sz="6" w:space="0" w:color="auto"/>
               <w:right w:val="single" w:sz="6" w:space="0" w:color="auto"/>
             </w:tcBorders>
+            <w:vAlign w:val="center"/>
           </w:tcPr>
           <w:p>
             <w:pPr>
@@ -2343,6 +2404,7 @@
               <w:bottom w:val="single" w:sz="6" w:space="0" w:color="auto"/>
               <w:right w:val="single" w:sz="6" w:space="0" w:color="auto"/>
             </w:tcBorders>
+            <w:vAlign w:val="center"/>
           </w:tcPr>
           <w:p>
             <w:pPr>
@@ -2365,11 +2427,13 @@
               <w:bottom w:val="single" w:sz="6" w:space="0" w:color="auto"/>
               <w:right w:val="single" w:sz="6" w:space="0" w:color="auto"/>
             </w:tcBorders>
+            <w:vAlign w:val="center"/>
           </w:tcPr>
           <w:p>
             <w:pPr>
               <w:pStyle w:val="NonDecimalTableData"/>
               <w:spacing w:before="0" w:after="0"/>
+              <w:jc w:val="both"/>
               <w:rPr>
                 <w:sz w:val="16"/>
                 <w:szCs w:val="16"/>
@@ -2385,6 +2449,7 @@
               <w:bottom w:val="single" w:sz="6" w:space="0" w:color="auto"/>
               <w:right w:val="single" w:sz="6" w:space="0" w:color="auto"/>
             </w:tcBorders>
+            <w:vAlign w:val="center"/>
           </w:tcPr>
           <w:p>
             <w:pPr>
@@ -2405,6 +2470,7 @@
               <w:bottom w:val="single" w:sz="6" w:space="0" w:color="auto"/>
               <w:right w:val="single" w:sz="6" w:space="0" w:color="auto"/>
             </w:tcBorders>
+            <w:vAlign w:val="center"/>
           </w:tcPr>
           <w:p>
             <w:pPr>
@@ -2425,9 +2491,11 @@
               <w:bottom w:val="single" w:sz="6" w:space="0" w:color="auto"/>
               <w:right w:val="single" w:sz="6" w:space="0" w:color="auto"/>
             </w:tcBorders>
-          </w:tcPr>
-          <w:p>
-            <w:pPr>
+            <w:vAlign w:val="center"/>
+          </w:tcPr>
+          <w:p>
+            <w:pPr>
+              <w:jc w:val="both"/>
               <w:rPr>
                 <w:sz w:val="16"/>
                 <w:szCs w:val="16"/>
@@ -2443,6 +2511,7 @@
               <w:bottom w:val="single" w:sz="6" w:space="0" w:color="auto"/>
               <w:right w:val="single" w:sz="6" w:space="0" w:color="auto"/>
             </w:tcBorders>
+            <w:vAlign w:val="center"/>
           </w:tcPr>
           <w:p>
             <w:pPr>
@@ -2463,6 +2532,7 @@
               <w:bottom w:val="single" w:sz="6" w:space="0" w:color="auto"/>
               <w:right w:val="single" w:sz="6" w:space="0" w:color="auto"/>
             </w:tcBorders>
+            <w:vAlign w:val="center"/>
           </w:tcPr>
           <w:p>
             <w:pPr>
@@ -2489,6 +2559,7 @@
               <w:bottom w:val="single" w:sz="6" w:space="0" w:color="auto"/>
               <w:right w:val="single" w:sz="6" w:space="0" w:color="auto"/>
             </w:tcBorders>
+            <w:vAlign w:val="center"/>
           </w:tcPr>
           <w:p>
             <w:pPr>
@@ -2511,6 +2582,7 @@
               <w:bottom w:val="single" w:sz="6" w:space="0" w:color="auto"/>
               <w:right w:val="single" w:sz="6" w:space="0" w:color="auto"/>
             </w:tcBorders>
+            <w:vAlign w:val="center"/>
           </w:tcPr>
           <w:p>
             <w:pPr>
@@ -2533,11 +2605,13 @@
               <w:bottom w:val="single" w:sz="6" w:space="0" w:color="auto"/>
               <w:right w:val="single" w:sz="6" w:space="0" w:color="auto"/>
             </w:tcBorders>
+            <w:vAlign w:val="center"/>
           </w:tcPr>
           <w:p>
             <w:pPr>
               <w:pStyle w:val="NonDecimalTableData"/>
               <w:spacing w:before="0" w:after="0"/>
+              <w:jc w:val="both"/>
               <w:rPr>
                 <w:sz w:val="16"/>
                 <w:szCs w:val="16"/>
@@ -2553,6 +2627,7 @@
               <w:bottom w:val="single" w:sz="6" w:space="0" w:color="auto"/>
               <w:right w:val="single" w:sz="6" w:space="0" w:color="auto"/>
             </w:tcBorders>
+            <w:vAlign w:val="center"/>
           </w:tcPr>
           <w:p>
             <w:pPr>
@@ -2573,6 +2648,7 @@
               <w:bottom w:val="single" w:sz="6" w:space="0" w:color="auto"/>
               <w:right w:val="single" w:sz="6" w:space="0" w:color="auto"/>
             </w:tcBorders>
+            <w:vAlign w:val="center"/>
           </w:tcPr>
           <w:p>
             <w:pPr>
@@ -2593,9 +2669,11 @@
               <w:bottom w:val="single" w:sz="6" w:space="0" w:color="auto"/>
               <w:right w:val="single" w:sz="6" w:space="0" w:color="auto"/>
             </w:tcBorders>
-          </w:tcPr>
-          <w:p>
-            <w:pPr>
+            <w:vAlign w:val="center"/>
+          </w:tcPr>
+          <w:p>
+            <w:pPr>
+              <w:jc w:val="both"/>
               <w:rPr>
                 <w:sz w:val="16"/>
                 <w:szCs w:val="16"/>
@@ -2611,6 +2689,7 @@
               <w:bottom w:val="single" w:sz="6" w:space="0" w:color="auto"/>
               <w:right w:val="single" w:sz="6" w:space="0" w:color="auto"/>
             </w:tcBorders>
+            <w:vAlign w:val="center"/>
           </w:tcPr>
           <w:p>
             <w:pPr>
@@ -2631,6 +2710,7 @@
               <w:bottom w:val="single" w:sz="6" w:space="0" w:color="auto"/>
               <w:right w:val="single" w:sz="6" w:space="0" w:color="auto"/>
             </w:tcBorders>
+            <w:vAlign w:val="center"/>
           </w:tcPr>
           <w:p>
             <w:pPr>
@@ -2657,6 +2737,7 @@
               <w:bottom w:val="single" w:sz="6" w:space="0" w:color="auto"/>
               <w:right w:val="single" w:sz="6" w:space="0" w:color="auto"/>
             </w:tcBorders>
+            <w:vAlign w:val="center"/>
           </w:tcPr>
           <w:p>
             <w:pPr>
@@ -2679,6 +2760,7 @@
               <w:bottom w:val="single" w:sz="6" w:space="0" w:color="auto"/>
               <w:right w:val="single" w:sz="6" w:space="0" w:color="auto"/>
             </w:tcBorders>
+            <w:vAlign w:val="center"/>
           </w:tcPr>
           <w:p>
             <w:pPr>
@@ -2701,11 +2783,13 @@
               <w:bottom w:val="single" w:sz="6" w:space="0" w:color="auto"/>
               <w:right w:val="single" w:sz="6" w:space="0" w:color="auto"/>
             </w:tcBorders>
+            <w:vAlign w:val="center"/>
           </w:tcPr>
           <w:p>
             <w:pPr>
               <w:pStyle w:val="NonDecimalTableData"/>
               <w:spacing w:before="0" w:after="0"/>
+              <w:jc w:val="both"/>
               <w:rPr>
                 <w:sz w:val="16"/>
                 <w:szCs w:val="16"/>
@@ -2721,6 +2805,7 @@
               <w:bottom w:val="single" w:sz="6" w:space="0" w:color="auto"/>
               <w:right w:val="single" w:sz="6" w:space="0" w:color="auto"/>
             </w:tcBorders>
+            <w:vAlign w:val="center"/>
           </w:tcPr>
           <w:p>
             <w:pPr>
@@ -2741,6 +2826,7 @@
               <w:bottom w:val="single" w:sz="6" w:space="0" w:color="auto"/>
               <w:right w:val="single" w:sz="6" w:space="0" w:color="auto"/>
             </w:tcBorders>
+            <w:vAlign w:val="center"/>
           </w:tcPr>
           <w:p>
             <w:pPr>
@@ -2761,9 +2847,11 @@
               <w:bottom w:val="single" w:sz="6" w:space="0" w:color="auto"/>
               <w:right w:val="single" w:sz="6" w:space="0" w:color="auto"/>
             </w:tcBorders>
-          </w:tcPr>
-          <w:p>
-            <w:pPr>
+            <w:vAlign w:val="center"/>
+          </w:tcPr>
+          <w:p>
+            <w:pPr>
+              <w:jc w:val="both"/>
               <w:rPr>
                 <w:sz w:val="16"/>
                 <w:szCs w:val="16"/>
@@ -2779,6 +2867,7 @@
               <w:bottom w:val="single" w:sz="6" w:space="0" w:color="auto"/>
               <w:right w:val="single" w:sz="6" w:space="0" w:color="auto"/>
             </w:tcBorders>
+            <w:vAlign w:val="center"/>
           </w:tcPr>
           <w:p>
             <w:pPr>
@@ -2799,6 +2888,7 @@
               <w:bottom w:val="single" w:sz="6" w:space="0" w:color="auto"/>
               <w:right w:val="single" w:sz="6" w:space="0" w:color="auto"/>
             </w:tcBorders>
+            <w:vAlign w:val="center"/>
           </w:tcPr>
           <w:p>
             <w:pPr>
@@ -2825,6 +2915,7 @@
               <w:bottom w:val="single" w:sz="6" w:space="0" w:color="auto"/>
               <w:right w:val="single" w:sz="6" w:space="0" w:color="auto"/>
             </w:tcBorders>
+            <w:vAlign w:val="center"/>
           </w:tcPr>
           <w:p>
             <w:pPr>
@@ -2847,6 +2938,7 @@
               <w:bottom w:val="single" w:sz="6" w:space="0" w:color="auto"/>
               <w:right w:val="single" w:sz="6" w:space="0" w:color="auto"/>
             </w:tcBorders>
+            <w:vAlign w:val="center"/>
           </w:tcPr>
           <w:p>
             <w:pPr>
@@ -2869,11 +2961,13 @@
               <w:bottom w:val="single" w:sz="6" w:space="0" w:color="auto"/>
               <w:right w:val="single" w:sz="6" w:space="0" w:color="auto"/>
             </w:tcBorders>
+            <w:vAlign w:val="center"/>
           </w:tcPr>
           <w:p>
             <w:pPr>
               <w:pStyle w:val="NonDecimalTableData"/>
               <w:spacing w:before="0" w:after="0"/>
+              <w:jc w:val="both"/>
               <w:rPr>
                 <w:sz w:val="16"/>
                 <w:szCs w:val="16"/>
@@ -2889,6 +2983,7 @@
               <w:bottom w:val="single" w:sz="6" w:space="0" w:color="auto"/>
               <w:right w:val="single" w:sz="6" w:space="0" w:color="auto"/>
             </w:tcBorders>
+            <w:vAlign w:val="center"/>
           </w:tcPr>
           <w:p>
             <w:pPr>
@@ -2909,6 +3004,7 @@
               <w:bottom w:val="single" w:sz="6" w:space="0" w:color="auto"/>
               <w:right w:val="single" w:sz="6" w:space="0" w:color="auto"/>
             </w:tcBorders>
+            <w:vAlign w:val="center"/>
           </w:tcPr>
           <w:p>
             <w:pPr>
@@ -2929,9 +3025,11 @@
               <w:bottom w:val="single" w:sz="6" w:space="0" w:color="auto"/>
               <w:right w:val="single" w:sz="6" w:space="0" w:color="auto"/>
             </w:tcBorders>
-          </w:tcPr>
-          <w:p>
-            <w:pPr>
+            <w:vAlign w:val="center"/>
+          </w:tcPr>
+          <w:p>
+            <w:pPr>
+              <w:jc w:val="both"/>
               <w:rPr>
                 <w:sz w:val="16"/>
                 <w:szCs w:val="16"/>
@@ -2947,6 +3045,7 @@
               <w:bottom w:val="single" w:sz="6" w:space="0" w:color="auto"/>
               <w:right w:val="single" w:sz="6" w:space="0" w:color="auto"/>
             </w:tcBorders>
+            <w:vAlign w:val="center"/>
           </w:tcPr>
           <w:p>
             <w:pPr>
@@ -2967,6 +3066,7 @@
               <w:bottom w:val="single" w:sz="6" w:space="0" w:color="auto"/>
               <w:right w:val="single" w:sz="6" w:space="0" w:color="auto"/>
             </w:tcBorders>
+            <w:vAlign w:val="center"/>
           </w:tcPr>
           <w:p>
             <w:pPr>
@@ -2993,6 +3093,7 @@
               <w:bottom w:val="single" w:sz="6" w:space="0" w:color="auto"/>
               <w:right w:val="single" w:sz="6" w:space="0" w:color="auto"/>
             </w:tcBorders>
+            <w:vAlign w:val="center"/>
           </w:tcPr>
           <w:p>
             <w:pPr>
@@ -3015,6 +3116,7 @@
               <w:bottom w:val="single" w:sz="6" w:space="0" w:color="auto"/>
               <w:right w:val="single" w:sz="6" w:space="0" w:color="auto"/>
             </w:tcBorders>
+            <w:vAlign w:val="center"/>
           </w:tcPr>
           <w:p>
             <w:pPr>
@@ -3037,11 +3139,13 @@
               <w:bottom w:val="single" w:sz="6" w:space="0" w:color="auto"/>
               <w:right w:val="single" w:sz="6" w:space="0" w:color="auto"/>
             </w:tcBorders>
+            <w:vAlign w:val="center"/>
           </w:tcPr>
           <w:p>
             <w:pPr>
               <w:pStyle w:val="NonDecimalTableData"/>
               <w:spacing w:before="0" w:after="0"/>
+              <w:jc w:val="both"/>
               <w:rPr>
                 <w:sz w:val="16"/>
                 <w:szCs w:val="16"/>
@@ -3057,6 +3161,7 @@
               <w:bottom w:val="single" w:sz="6" w:space="0" w:color="auto"/>
               <w:right w:val="single" w:sz="6" w:space="0" w:color="auto"/>
             </w:tcBorders>
+            <w:vAlign w:val="center"/>
           </w:tcPr>
           <w:p>
             <w:pPr>
@@ -3077,6 +3182,7 @@
               <w:bottom w:val="single" w:sz="6" w:space="0" w:color="auto"/>
               <w:right w:val="single" w:sz="6" w:space="0" w:color="auto"/>
             </w:tcBorders>
+            <w:vAlign w:val="center"/>
           </w:tcPr>
           <w:p>
             <w:pPr>
@@ -3097,9 +3203,11 @@
               <w:bottom w:val="single" w:sz="6" w:space="0" w:color="auto"/>
               <w:right w:val="single" w:sz="6" w:space="0" w:color="auto"/>
             </w:tcBorders>
-          </w:tcPr>
-          <w:p>
-            <w:pPr>
+            <w:vAlign w:val="center"/>
+          </w:tcPr>
+          <w:p>
+            <w:pPr>
+              <w:jc w:val="both"/>
               <w:rPr>
                 <w:sz w:val="16"/>
                 <w:szCs w:val="16"/>
@@ -3115,6 +3223,7 @@
               <w:bottom w:val="single" w:sz="6" w:space="0" w:color="auto"/>
               <w:right w:val="single" w:sz="6" w:space="0" w:color="auto"/>
             </w:tcBorders>
+            <w:vAlign w:val="center"/>
           </w:tcPr>
           <w:p>
             <w:pPr>
@@ -3135,6 +3244,7 @@
               <w:bottom w:val="single" w:sz="6" w:space="0" w:color="auto"/>
               <w:right w:val="single" w:sz="6" w:space="0" w:color="auto"/>
             </w:tcBorders>
+            <w:vAlign w:val="center"/>
           </w:tcPr>
           <w:p>
             <w:pPr>
@@ -3161,6 +3271,7 @@
               <w:bottom w:val="single" w:sz="6" w:space="0" w:color="auto"/>
               <w:right w:val="single" w:sz="6" w:space="0" w:color="auto"/>
             </w:tcBorders>
+            <w:vAlign w:val="center"/>
           </w:tcPr>
           <w:p>
             <w:pPr>
@@ -3183,6 +3294,7 @@
               <w:bottom w:val="single" w:sz="6" w:space="0" w:color="auto"/>
               <w:right w:val="single" w:sz="6" w:space="0" w:color="auto"/>
             </w:tcBorders>
+            <w:vAlign w:val="center"/>
           </w:tcPr>
           <w:p>
             <w:pPr>
@@ -3205,11 +3317,13 @@
               <w:bottom w:val="single" w:sz="6" w:space="0" w:color="auto"/>
               <w:right w:val="single" w:sz="6" w:space="0" w:color="auto"/>
             </w:tcBorders>
+            <w:vAlign w:val="center"/>
           </w:tcPr>
           <w:p>
             <w:pPr>
               <w:pStyle w:val="NonDecimalTableData"/>
               <w:spacing w:before="0" w:after="0"/>
+              <w:jc w:val="both"/>
               <w:rPr>
                 <w:sz w:val="16"/>
                 <w:szCs w:val="16"/>
@@ -3225,6 +3339,7 @@
               <w:bottom w:val="single" w:sz="6" w:space="0" w:color="auto"/>
               <w:right w:val="single" w:sz="6" w:space="0" w:color="auto"/>
             </w:tcBorders>
+            <w:vAlign w:val="center"/>
           </w:tcPr>
           <w:p>
             <w:pPr>
@@ -3245,6 +3360,7 @@
               <w:bottom w:val="single" w:sz="6" w:space="0" w:color="auto"/>
               <w:right w:val="single" w:sz="6" w:space="0" w:color="auto"/>
             </w:tcBorders>
+            <w:vAlign w:val="center"/>
           </w:tcPr>
           <w:p>
             <w:pPr>
@@ -3265,9 +3381,11 @@
               <w:bottom w:val="single" w:sz="6" w:space="0" w:color="auto"/>
               <w:right w:val="single" w:sz="6" w:space="0" w:color="auto"/>
             </w:tcBorders>
-          </w:tcPr>
-          <w:p>
-            <w:pPr>
+            <w:vAlign w:val="center"/>
+          </w:tcPr>
+          <w:p>
+            <w:pPr>
+              <w:jc w:val="both"/>
               <w:rPr>
                 <w:sz w:val="16"/>
                 <w:szCs w:val="16"/>
@@ -3283,6 +3401,7 @@
               <w:bottom w:val="single" w:sz="6" w:space="0" w:color="auto"/>
               <w:right w:val="single" w:sz="6" w:space="0" w:color="auto"/>
             </w:tcBorders>
+            <w:vAlign w:val="center"/>
           </w:tcPr>
           <w:p>
             <w:pPr>
@@ -3303,6 +3422,7 @@
               <w:bottom w:val="single" w:sz="6" w:space="0" w:color="auto"/>
               <w:right w:val="single" w:sz="6" w:space="0" w:color="auto"/>
             </w:tcBorders>
+            <w:vAlign w:val="center"/>
           </w:tcPr>
           <w:p>
             <w:pPr>
@@ -3329,6 +3449,7 @@
               <w:bottom w:val="single" w:sz="6" w:space="0" w:color="auto"/>
               <w:right w:val="single" w:sz="6" w:space="0" w:color="auto"/>
             </w:tcBorders>
+            <w:vAlign w:val="center"/>
           </w:tcPr>
           <w:p>
             <w:pPr>
@@ -3351,6 +3472,7 @@
               <w:bottom w:val="single" w:sz="6" w:space="0" w:color="auto"/>
               <w:right w:val="single" w:sz="6" w:space="0" w:color="auto"/>
             </w:tcBorders>
+            <w:vAlign w:val="center"/>
           </w:tcPr>
           <w:p>
             <w:pPr>
@@ -3373,11 +3495,13 @@
               <w:bottom w:val="single" w:sz="6" w:space="0" w:color="auto"/>
               <w:right w:val="single" w:sz="6" w:space="0" w:color="auto"/>
             </w:tcBorders>
+            <w:vAlign w:val="center"/>
           </w:tcPr>
           <w:p>
             <w:pPr>
               <w:pStyle w:val="NonDecimalTableData"/>
               <w:spacing w:before="0" w:after="0"/>
+              <w:jc w:val="both"/>
               <w:rPr>
                 <w:sz w:val="16"/>
                 <w:szCs w:val="16"/>
@@ -3393,6 +3517,7 @@
               <w:bottom w:val="single" w:sz="6" w:space="0" w:color="auto"/>
               <w:right w:val="single" w:sz="6" w:space="0" w:color="auto"/>
             </w:tcBorders>
+            <w:vAlign w:val="center"/>
           </w:tcPr>
           <w:p>
             <w:pPr>
@@ -3413,6 +3538,7 @@
               <w:bottom w:val="single" w:sz="6" w:space="0" w:color="auto"/>
               <w:right w:val="single" w:sz="6" w:space="0" w:color="auto"/>
             </w:tcBorders>
+            <w:vAlign w:val="center"/>
           </w:tcPr>
           <w:p>
             <w:pPr>
@@ -3433,9 +3559,11 @@
               <w:bottom w:val="single" w:sz="6" w:space="0" w:color="auto"/>
               <w:right w:val="single" w:sz="6" w:space="0" w:color="auto"/>
             </w:tcBorders>
-          </w:tcPr>
-          <w:p>
-            <w:pPr>
+            <w:vAlign w:val="center"/>
+          </w:tcPr>
+          <w:p>
+            <w:pPr>
+              <w:jc w:val="both"/>
               <w:rPr>
                 <w:sz w:val="16"/>
                 <w:szCs w:val="16"/>
@@ -3451,6 +3579,7 @@
               <w:bottom w:val="single" w:sz="6" w:space="0" w:color="auto"/>
               <w:right w:val="single" w:sz="6" w:space="0" w:color="auto"/>
             </w:tcBorders>
+            <w:vAlign w:val="center"/>
           </w:tcPr>
           <w:p>
             <w:pPr>
@@ -3471,6 +3600,7 @@
               <w:bottom w:val="single" w:sz="6" w:space="0" w:color="auto"/>
               <w:right w:val="single" w:sz="6" w:space="0" w:color="auto"/>
             </w:tcBorders>
+            <w:vAlign w:val="center"/>
           </w:tcPr>
           <w:p>
             <w:pPr>
@@ -3497,6 +3627,7 @@
               <w:bottom w:val="single" w:sz="6" w:space="0" w:color="auto"/>
               <w:right w:val="single" w:sz="6" w:space="0" w:color="auto"/>
             </w:tcBorders>
+            <w:vAlign w:val="center"/>
           </w:tcPr>
           <w:p>
             <w:pPr>
@@ -3519,6 +3650,7 @@
               <w:bottom w:val="single" w:sz="6" w:space="0" w:color="auto"/>
               <w:right w:val="single" w:sz="6" w:space="0" w:color="auto"/>
             </w:tcBorders>
+            <w:vAlign w:val="center"/>
           </w:tcPr>
           <w:p>
             <w:pPr>
@@ -3541,11 +3673,13 @@
               <w:bottom w:val="single" w:sz="6" w:space="0" w:color="auto"/>
               <w:right w:val="single" w:sz="6" w:space="0" w:color="auto"/>
             </w:tcBorders>
+            <w:vAlign w:val="center"/>
           </w:tcPr>
           <w:p>
             <w:pPr>
               <w:pStyle w:val="NonDecimalTableData"/>
               <w:spacing w:before="0" w:after="0"/>
+              <w:jc w:val="both"/>
               <w:rPr>
                 <w:sz w:val="16"/>
                 <w:szCs w:val="16"/>
@@ -3561,6 +3695,7 @@
               <w:bottom w:val="single" w:sz="6" w:space="0" w:color="auto"/>
               <w:right w:val="single" w:sz="6" w:space="0" w:color="auto"/>
             </w:tcBorders>
+            <w:vAlign w:val="center"/>
           </w:tcPr>
           <w:p>
             <w:pPr>
@@ -3581,6 +3716,7 @@
               <w:bottom w:val="single" w:sz="6" w:space="0" w:color="auto"/>
               <w:right w:val="single" w:sz="6" w:space="0" w:color="auto"/>
             </w:tcBorders>
+            <w:vAlign w:val="center"/>
           </w:tcPr>
           <w:p>
             <w:pPr>
@@ -3601,9 +3737,11 @@
               <w:bottom w:val="single" w:sz="6" w:space="0" w:color="auto"/>
               <w:right w:val="single" w:sz="6" w:space="0" w:color="auto"/>
             </w:tcBorders>
-          </w:tcPr>
-          <w:p>
-            <w:pPr>
+            <w:vAlign w:val="center"/>
+          </w:tcPr>
+          <w:p>
+            <w:pPr>
+              <w:jc w:val="both"/>
               <w:rPr>
                 <w:sz w:val="16"/>
                 <w:szCs w:val="16"/>
@@ -3619,6 +3757,7 @@
               <w:bottom w:val="single" w:sz="6" w:space="0" w:color="auto"/>
               <w:right w:val="single" w:sz="6" w:space="0" w:color="auto"/>
             </w:tcBorders>
+            <w:vAlign w:val="center"/>
           </w:tcPr>
           <w:p>
             <w:pPr>
@@ -3639,6 +3778,7 @@
               <w:bottom w:val="single" w:sz="6" w:space="0" w:color="auto"/>
               <w:right w:val="single" w:sz="6" w:space="0" w:color="auto"/>
             </w:tcBorders>
+            <w:vAlign w:val="center"/>
           </w:tcPr>
           <w:p>
             <w:pPr>

</xml_diff>

<commit_message>
add language file for failure
</commit_message>
<xml_diff>
--- a/PMSClient/Resource/DocTemplate/Reports/MaterialOrderHorizontal.docx
+++ b/PMSClient/Resource/DocTemplate/Reports/MaterialOrderHorizontal.docx
@@ -1165,7 +1165,6 @@
             <w:pPr>
               <w:pStyle w:val="ColumnHead"/>
               <w:rPr>
-                <w:rFonts w:hint="eastAsia"/>
                 <w:sz w:val="10"/>
                 <w:szCs w:val="16"/>
               </w:rPr>
@@ -1457,6 +1456,7 @@
               <w:bottom w:val="single" w:sz="4" w:space="0" w:color="auto"/>
               <w:right w:val="single" w:sz="4" w:space="0" w:color="auto"/>
             </w:tcBorders>
+            <w:vAlign w:val="center"/>
           </w:tcPr>
           <w:p>
             <w:pPr>
@@ -1658,6 +1658,7 @@
               <w:bottom w:val="single" w:sz="4" w:space="0" w:color="auto"/>
               <w:right w:val="single" w:sz="4" w:space="0" w:color="auto"/>
             </w:tcBorders>
+            <w:vAlign w:val="center"/>
           </w:tcPr>
           <w:p>
             <w:pPr>
@@ -1859,6 +1860,7 @@
               <w:bottom w:val="single" w:sz="4" w:space="0" w:color="auto"/>
               <w:right w:val="single" w:sz="4" w:space="0" w:color="auto"/>
             </w:tcBorders>
+            <w:vAlign w:val="center"/>
           </w:tcPr>
           <w:p>
             <w:pPr>
@@ -2060,6 +2062,7 @@
               <w:bottom w:val="single" w:sz="4" w:space="0" w:color="auto"/>
               <w:right w:val="single" w:sz="4" w:space="0" w:color="auto"/>
             </w:tcBorders>
+            <w:vAlign w:val="center"/>
           </w:tcPr>
           <w:p>
             <w:pPr>
@@ -2261,6 +2264,7 @@
               <w:bottom w:val="single" w:sz="4" w:space="0" w:color="auto"/>
               <w:right w:val="single" w:sz="4" w:space="0" w:color="auto"/>
             </w:tcBorders>
+            <w:vAlign w:val="center"/>
           </w:tcPr>
           <w:p>
             <w:pPr>
@@ -2462,6 +2466,7 @@
               <w:bottom w:val="single" w:sz="4" w:space="0" w:color="auto"/>
               <w:right w:val="single" w:sz="4" w:space="0" w:color="auto"/>
             </w:tcBorders>
+            <w:vAlign w:val="center"/>
           </w:tcPr>
           <w:p>
             <w:pPr>
@@ -2663,6 +2668,7 @@
               <w:bottom w:val="single" w:sz="4" w:space="0" w:color="auto"/>
               <w:right w:val="single" w:sz="4" w:space="0" w:color="auto"/>
             </w:tcBorders>
+            <w:vAlign w:val="center"/>
           </w:tcPr>
           <w:p>
             <w:pPr>
@@ -2864,6 +2870,7 @@
               <w:bottom w:val="single" w:sz="4" w:space="0" w:color="auto"/>
               <w:right w:val="single" w:sz="4" w:space="0" w:color="auto"/>
             </w:tcBorders>
+            <w:vAlign w:val="center"/>
           </w:tcPr>
           <w:p>
             <w:pPr>
@@ -3065,6 +3072,7 @@
               <w:bottom w:val="single" w:sz="4" w:space="0" w:color="auto"/>
               <w:right w:val="single" w:sz="4" w:space="0" w:color="auto"/>
             </w:tcBorders>
+            <w:vAlign w:val="center"/>
           </w:tcPr>
           <w:p>
             <w:pPr>
@@ -3266,6 +3274,7 @@
               <w:bottom w:val="single" w:sz="4" w:space="0" w:color="auto"/>
               <w:right w:val="single" w:sz="4" w:space="0" w:color="auto"/>
             </w:tcBorders>
+            <w:vAlign w:val="center"/>
           </w:tcPr>
           <w:p>
             <w:pPr>
@@ -3467,6 +3476,7 @@
               <w:bottom w:val="single" w:sz="4" w:space="0" w:color="auto"/>
               <w:right w:val="single" w:sz="4" w:space="0" w:color="auto"/>
             </w:tcBorders>
+            <w:vAlign w:val="center"/>
           </w:tcPr>
           <w:p>
             <w:pPr>
@@ -3668,6 +3678,7 @@
               <w:bottom w:val="single" w:sz="4" w:space="0" w:color="auto"/>
               <w:right w:val="single" w:sz="4" w:space="0" w:color="auto"/>
             </w:tcBorders>
+            <w:vAlign w:val="center"/>
           </w:tcPr>
           <w:p>
             <w:pPr>
@@ -3869,6 +3880,7 @@
               <w:bottom w:val="single" w:sz="4" w:space="0" w:color="auto"/>
               <w:right w:val="single" w:sz="4" w:space="0" w:color="auto"/>
             </w:tcBorders>
+            <w:vAlign w:val="center"/>
           </w:tcPr>
           <w:p>
             <w:pPr>
@@ -4070,6 +4082,7 @@
               <w:bottom w:val="single" w:sz="4" w:space="0" w:color="auto"/>
               <w:right w:val="single" w:sz="4" w:space="0" w:color="auto"/>
             </w:tcBorders>
+            <w:vAlign w:val="center"/>
           </w:tcPr>
           <w:p>
             <w:pPr>
@@ -4253,19 +4266,35 @@
               <w:ind w:left="0"/>
               <w:jc w:val="right"/>
               <w:rPr>
+                <w:rFonts w:cs="Arial"/>
+                <w:sz w:val="16"/>
+                <w:szCs w:val="16"/>
+                <w:lang w:val="en-AU"/>
+              </w:rPr>
+            </w:pPr>
+            <w:r>
+              <w:rPr>
                 <w:rFonts w:cs="Arial" w:hint="eastAsia"/>
                 <w:sz w:val="16"/>
                 <w:szCs w:val="16"/>
-                <w:lang w:val="en-AU"/>
-              </w:rPr>
-            </w:pPr>
+              </w:rPr>
+              <w:t>Sub</w:t>
+            </w:r>
+            <w:r>
+              <w:rPr>
+                <w:rFonts w:cs="Arial"/>
+                <w:sz w:val="16"/>
+                <w:szCs w:val="16"/>
+              </w:rPr>
+              <w:t>-</w:t>
+            </w:r>
             <w:r>
               <w:rPr>
                 <w:rFonts w:cs="Arial" w:hint="eastAsia"/>
                 <w:sz w:val="16"/>
                 <w:szCs w:val="16"/>
               </w:rPr>
-              <w:t>Sub</w:t>
+              <w:t>T</w:t>
             </w:r>
             <w:r>
               <w:rPr>
@@ -4273,7 +4302,7 @@
                 <w:sz w:val="16"/>
                 <w:szCs w:val="16"/>
               </w:rPr>
-              <w:t>-total</w:t>
+              <w:t>otal</w:t>
             </w:r>
             <w:r>
               <w:rPr>
@@ -4439,7 +4468,7 @@
               <w:ind w:right="86"/>
               <w:jc w:val="right"/>
               <w:rPr>
-                <w:rFonts w:cs="Arial" w:hint="eastAsia"/>
+                <w:rFonts w:cs="Arial"/>
                 <w:sz w:val="16"/>
                 <w:szCs w:val="16"/>
                 <w:lang w:val="en-AU"/>
@@ -4516,7 +4545,7 @@
               <w:ind w:right="86"/>
               <w:jc w:val="right"/>
               <w:rPr>
-                <w:rFonts w:cs="Arial" w:hint="eastAsia"/>
+                <w:rFonts w:cs="Arial"/>
                 <w:sz w:val="16"/>
                 <w:szCs w:val="16"/>
                 <w:lang w:val="en-AU"/>

</xml_diff>